<commit_message>
Updated proposal and todo files, and added size assertions
</commit_message>
<xml_diff>
--- a/docs/Proposal.docx
+++ b/docs/Proposal.docx
@@ -8,15 +8,7 @@
         <w:pStyle w:val="11"/>
       </w:pPr>
       <w:r>
-        <w:t xml:space="preserve">StarBoard: A </w:t>
-      </w:r>
-      <w:r>
-        <w:t xml:space="preserve">Structural </w:t>
-      </w:r>
-      <w:bookmarkStart w:id="40" w:name="_GoBack"/>
-      <w:bookmarkEnd w:id="40"/>
-      <w:r>
-        <w:t>Stream Processing Language for</w:t>
+        <w:t>StarBoard: A Structural Stream Processing Language for</w:t>
       </w:r>
     </w:p>
     <w:p>
@@ -406,7 +398,19 @@
       </w:pPr>
       <w:bookmarkStart w:id="12" w:name="_Ref10570558"/>
       <w:r>
-        <w:t>The iteration step of the dominant practice relies heavily on experimentation and experience. It is difficult to create a well-performing solution from inspection without comparison between multiple models or direct experience with the external processes (or their stand-ins).</w:t>
+        <w:t>The iteration step of the dominant practice relies heavily on experimentation and experience. It is difficult to create a well-performing solution from inspection without direct experience with the external processes (or their stand-ins)</w:t>
+      </w:r>
+      <w:r>
+        <w:t>;</w:t>
+      </w:r>
+      <w:r>
+        <w:t xml:space="preserve"> comparison between multiple models</w:t>
+      </w:r>
+      <w:r>
+        <w:t xml:space="preserve"> is necessary</w:t>
+      </w:r>
+      <w:r>
+        <w:t>.</w:t>
       </w:r>
       <w:bookmarkEnd w:id="12"/>
     </w:p>
@@ -914,7 +918,13 @@
         <w:fldChar w:fldCharType="end"/>
       </w:r>
       <w:r>
-        <w:t>, systems made in M must be able to perform well when used on external processes that change over time, with minimal effects from irreversible internal changes.</w:t>
+        <w:t xml:space="preserve">, systems made in M must be able to perform well when used on external processes that change over time, </w:t>
+      </w:r>
+      <w:r>
+        <w:t xml:space="preserve">avoiding </w:t>
+      </w:r>
+      <w:r>
+        <w:t>irreversible internal changes.</w:t>
       </w:r>
       <w:bookmarkEnd w:id="27"/>
     </w:p>
@@ -1419,7 +1429,31 @@
         <w:rPr>
           <w:rFonts w:hint="default"/>
         </w:rPr>
-        <w:t>Building on this robustness to model updates, an online learning system is also capable of receiving incremental patches without total system replacement. If needed, a fine-grained parallel adoption system can be used to minimize the impact of the patch, essentially by running the modified component alongside its older version before ultimately phasing out the older variant. In addition, unmodified components of the system can remain idle while its dependencies are changed or replaced, and after the change the other components will automatically update to accommodate the updates. In doing so, M can satisfy principles 3.</w:t>
+        <w:t xml:space="preserve">Building on this robustness to model updates, an online learning system is also capable of receiving incremental patches without total system replacement. If needed, a fine-grained parallel adoption system can be used to minimize the impact of the patch, essentially by running the modified component alongside its older version before ultimately phasing out the older variant. In addition, unmodified components of the system can automatically update to accommodate </w:t>
+      </w:r>
+      <w:r>
+        <w:rPr>
+          <w:rFonts w:hint="default"/>
+        </w:rPr>
+        <w:t xml:space="preserve">any </w:t>
+      </w:r>
+      <w:r>
+        <w:rPr>
+          <w:rFonts w:hint="default"/>
+        </w:rPr>
+        <w:t>updates</w:t>
+      </w:r>
+      <w:r>
+        <w:rPr>
+          <w:rFonts w:hint="default"/>
+        </w:rPr>
+        <w:t xml:space="preserve"> in their dependencies</w:t>
+      </w:r>
+      <w:r>
+        <w:rPr>
+          <w:rFonts w:hint="default"/>
+        </w:rPr>
+        <w:t>. In doing so, M can satisfy principles 3.</w:t>
       </w:r>
       <w:r>
         <w:rPr>
@@ -1504,7 +1538,19 @@
         <w:rPr>
           <w:rFonts w:hint="default"/>
         </w:rPr>
-        <w:t>Knowing that the training process continues forever, an online learning system can potentially utilize the external generating process to create new samples to mix into its sample data stream. There are difficulties that must be overcome to do this, however. In many machine learning problems, the input data contains labels that are required by the proxy metric to produce a score. The system not only would have to learn how to produce outputs that score well with the proxy metric; it would also need to have a second input stream containing feedback related to the external scoring process, which can be used to deduce labels or otherwise update its behavior to improve its performance. Though this approach only makes sense in a different problem setting, M can still be made compatible with this new setting according to principle 3.</w:t>
+        <w:t xml:space="preserve">Knowing that the training process continues forever, an online learning system can potentially utilize the external generating process to create new samples to mix into its sample data stream. There are difficulties that must be overcome to do this, however. In many machine learning problems, the input data contains labels that are required by the proxy metric to produce a score. The system not only would have to learn how to produce outputs that score well with the proxy metric; it would also need to </w:t>
+      </w:r>
+      <w:r>
+        <w:rPr>
+          <w:rFonts w:hint="default"/>
+        </w:rPr>
+        <w:t>receive</w:t>
+      </w:r>
+      <w:r>
+        <w:rPr>
+          <w:rFonts w:hint="default"/>
+        </w:rPr>
+        <w:t xml:space="preserve"> feedback related to the external scoring process, which can be used to deduce labels or otherwise update its behavior to improve its performance. Though this approach only makes sense in a different problem setting, M can still be made compatible with this new setting according to principle 3.</w:t>
       </w:r>
       <w:r>
         <w:rPr>
@@ -1648,7 +1694,19 @@
         <w:rPr>
           <w:rFonts w:hint="default"/>
         </w:rPr>
-        <w:t>. Relying less on such external agents will then work toward principle 3.</w:t>
+        <w:t xml:space="preserve">. Relying less on such external agents </w:t>
+      </w:r>
+      <w:r>
+        <w:rPr>
+          <w:rFonts w:hint="default"/>
+        </w:rPr>
+        <w:t>would be a step</w:t>
+      </w:r>
+      <w:r>
+        <w:rPr>
+          <w:rFonts w:hint="default"/>
+        </w:rPr>
+        <w:t xml:space="preserve"> toward principle 3.</w:t>
       </w:r>
       <w:r>
         <w:rPr>
@@ -2146,12 +2204,18 @@
         </w:rPr>
         <w:t xml:space="preserve"> to create an intermediate representation (</w:t>
       </w:r>
-      <w:bookmarkStart w:id="34" w:name="IL"/>
-      <w:r>
-        <w:rPr>
-          <w:rFonts w:hint="default"/>
-        </w:rPr>
-        <w:t>IL</w:t>
+      <w:bookmarkStart w:id="34" w:name="IR"/>
+      <w:r>
+        <w:rPr>
+          <w:rFonts w:hint="default"/>
+        </w:rPr>
+        <w:t>I</w:t>
+      </w:r>
+      <w:r>
+        <w:rPr>
+          <w:rFonts w:hint="default"/>
+        </w:rPr>
+        <w:t>R</w:t>
       </w:r>
       <w:bookmarkEnd w:id="34"/>
       <w:r>
@@ -2184,19 +2248,31 @@
         <w:rPr>
           <w:rFonts w:hint="default"/>
         </w:rPr>
-        <w:instrText xml:space="preserve"> REF IL \h </w:instrText>
-      </w:r>
-      <w:r>
-        <w:rPr>
-          <w:rFonts w:hint="default"/>
-        </w:rPr>
-        <w:fldChar w:fldCharType="separate"/>
-      </w:r>
-      <w:r>
-        <w:rPr>
-          <w:rFonts w:hint="default"/>
-        </w:rPr>
-        <w:t>IL</w:t>
+        <w:instrText xml:space="preserve"> </w:instrText>
+      </w:r>
+      <w:r>
+        <w:rPr>
+          <w:rFonts w:hint="default"/>
+        </w:rPr>
+        <w:instrText xml:space="preserve">REF IR \h</w:instrText>
+      </w:r>
+      <w:r>
+        <w:rPr>
+          <w:rFonts w:hint="default"/>
+        </w:rPr>
+        <w:instrText xml:space="preserve"> </w:instrText>
+      </w:r>
+      <w:r>
+        <w:rPr>
+          <w:rFonts w:hint="default"/>
+        </w:rPr>
+        <w:fldChar w:fldCharType="separate"/>
+      </w:r>
+      <w:r>
+        <w:rPr>
+          <w:rFonts w:hint="default"/>
+        </w:rPr>
+        <w:t>IR</w:t>
       </w:r>
       <w:r>
         <w:rPr>
@@ -2243,7 +2319,19 @@
         <w:rPr>
           <w:rFonts w:hint="default"/>
         </w:rPr>
-        <w:t>The lowest level leaf modules can be created in any language. To do this, a module environment process (</w:t>
+        <w:t xml:space="preserve">The lowest level leaf modules can be </w:t>
+      </w:r>
+      <w:r>
+        <w:rPr>
+          <w:rFonts w:hint="default"/>
+        </w:rPr>
+        <w:t xml:space="preserve">implemented </w:t>
+      </w:r>
+      <w:r>
+        <w:rPr>
+          <w:rFonts w:hint="default"/>
+        </w:rPr>
+        <w:t>in any language. To do this, a module environment process (</w:t>
       </w:r>
       <w:bookmarkStart w:id="37" w:name="MEP"/>
       <w:r>
@@ -2257,7 +2345,19 @@
         <w:rPr>
           <w:rFonts w:hint="default"/>
         </w:rPr>
-        <w:t xml:space="preserve">) is created in that language, which instantiates modules written in the same language and handles communication between it and the </w:t>
+        <w:t xml:space="preserve">) is created in that language, which </w:t>
+      </w:r>
+      <w:r>
+        <w:rPr>
+          <w:rFonts w:hint="default"/>
+        </w:rPr>
+        <w:t>contains the implementations of modules</w:t>
+      </w:r>
+      <w:r>
+        <w:rPr>
+          <w:rFonts w:hint="default"/>
+        </w:rPr>
+        <w:t xml:space="preserve"> and handles communication between it and the </w:t>
       </w:r>
       <w:r>
         <w:rPr>
@@ -2314,7 +2414,31 @@
         <w:rPr>
           <w:rFonts w:hint="default"/>
         </w:rPr>
-        <w:t xml:space="preserve">Modules written in a small subset of languages can be specified as inlineable. If so, the logic of the module is executed by the </w:t>
+        <w:t>Module</w:t>
+      </w:r>
+      <w:r>
+        <w:rPr>
+          <w:rFonts w:hint="default"/>
+        </w:rPr>
+        <w:t xml:space="preserve"> logic</w:t>
+      </w:r>
+      <w:r>
+        <w:rPr>
+          <w:rFonts w:hint="default"/>
+        </w:rPr>
+        <w:t xml:space="preserve"> </w:t>
+      </w:r>
+      <w:r>
+        <w:rPr>
+          <w:rFonts w:hint="default"/>
+        </w:rPr>
+        <w:t xml:space="preserve">can also be compiled, linked and </w:t>
+      </w:r>
+      <w:r>
+        <w:rPr>
+          <w:rFonts w:hint="default"/>
+        </w:rPr>
+        <w:t xml:space="preserve">executed by the </w:t>
       </w:r>
       <w:r>
         <w:rPr>
@@ -2443,43 +2567,7 @@
         <w:rPr>
           <w:rFonts w:hint="default"/>
         </w:rPr>
-        <w:t xml:space="preserve">When data is to be communicated between two modules within an </w:t>
-      </w:r>
-      <w:r>
-        <w:rPr>
-          <w:rFonts w:hint="default"/>
-        </w:rPr>
-        <w:fldChar w:fldCharType="begin"/>
-      </w:r>
-      <w:r>
-        <w:rPr>
-          <w:rFonts w:hint="default"/>
-        </w:rPr>
-        <w:instrText xml:space="preserve"> REF MEP \h </w:instrText>
-      </w:r>
-      <w:r>
-        <w:rPr>
-          <w:rFonts w:hint="default"/>
-        </w:rPr>
-        <w:fldChar w:fldCharType="separate"/>
-      </w:r>
-      <w:r>
-        <w:rPr>
-          <w:rFonts w:hint="default"/>
-        </w:rPr>
-        <w:t>MEP</w:t>
-      </w:r>
-      <w:r>
-        <w:rPr>
-          <w:rFonts w:hint="default"/>
-        </w:rPr>
-        <w:fldChar w:fldCharType="end"/>
-      </w:r>
-      <w:r>
-        <w:rPr>
-          <w:rFonts w:hint="default"/>
-        </w:rPr>
-        <w:t>, an optimization can be used to reduce communication costs.</w:t>
+        <w:t>Ports come in two forms. Message ports transfer discrete messages with some value as payload, and continuous ports constantly output a value at all times. Each module contains a distinct message receipt handler for each input message port.</w:t>
       </w:r>
     </w:p>
     <w:p>
@@ -2500,7 +2588,7 @@
         <w:rPr>
           <w:rFonts w:hint="default"/>
         </w:rPr>
-        <w:t>Ports come in two forms. Message ports transfer discrete messages with some value as payload, and continuous ports constantly output a value at all times. Each module contains a distinct message receipt handler for each input message port, and a data source for each output continuous port.</w:t>
+        <w:t>Output message ports cannot act without a corresponding event from an input message port. Inputs can be periodic timer pulses if autonomous behavior is needed.</w:t>
       </w:r>
     </w:p>
     <w:p>
@@ -2521,7 +2609,85 @@
         <w:rPr>
           <w:rFonts w:hint="default"/>
         </w:rPr>
-        <w:t>Output message ports cannot act without a corresponding event from an input message port. Inputs can be periodic timer pulses if autonomous behavior is needed.</w:t>
+        <w:t xml:space="preserve">Each message port behaves as if it contains a finite length buffer. The buffering behavior of a message port is implementation defined, and is not specified in the </w:t>
+      </w:r>
+      <w:r>
+        <w:rPr>
+          <w:rFonts w:hint="default"/>
+        </w:rPr>
+        <w:fldChar w:fldCharType="begin"/>
+      </w:r>
+      <w:r>
+        <w:rPr>
+          <w:rFonts w:hint="default"/>
+        </w:rPr>
+        <w:instrText xml:space="preserve"> REF SBDL \h </w:instrText>
+      </w:r>
+      <w:r>
+        <w:rPr>
+          <w:rFonts w:hint="default"/>
+        </w:rPr>
+        <w:fldChar w:fldCharType="separate"/>
+      </w:r>
+      <w:r>
+        <w:rPr>
+          <w:rFonts w:hint="default"/>
+        </w:rPr>
+        <w:t>SBDL</w:t>
+      </w:r>
+      <w:r>
+        <w:rPr>
+          <w:rFonts w:hint="default"/>
+        </w:rPr>
+        <w:fldChar w:fldCharType="end"/>
+      </w:r>
+      <w:r>
+        <w:rPr>
+          <w:rFonts w:hint="default"/>
+        </w:rPr>
+        <w:t xml:space="preserve">. </w:t>
+      </w:r>
+      <w:r>
+        <w:rPr>
+          <w:rFonts w:hint="default"/>
+        </w:rPr>
+        <w:t>W</w:t>
+      </w:r>
+      <w:r>
+        <w:rPr>
+          <w:rFonts w:hint="default"/>
+        </w:rPr>
+        <w:t>hen its buffer is full</w:t>
+      </w:r>
+      <w:r>
+        <w:rPr>
+          <w:rFonts w:hint="default"/>
+        </w:rPr>
+        <w:t>, m</w:t>
+      </w:r>
+      <w:r>
+        <w:rPr>
+          <w:rFonts w:hint="default"/>
+        </w:rPr>
+        <w:t xml:space="preserve">essage ports may </w:t>
+      </w:r>
+      <w:r>
+        <w:rPr>
+          <w:rFonts w:hint="default"/>
+        </w:rPr>
+        <w:t>r</w:t>
+      </w:r>
+      <w:r>
+        <w:rPr>
+          <w:rFonts w:hint="default"/>
+        </w:rPr>
+        <w:t>eplace an existing message in the buffer when attempting to add a message</w:t>
+      </w:r>
+      <w:r>
+        <w:rPr>
+          <w:rFonts w:hint="default"/>
+        </w:rPr>
+        <w:t>.</w:t>
       </w:r>
     </w:p>
     <w:p>
@@ -2542,7 +2708,67 @@
         <w:rPr>
           <w:rFonts w:hint="default"/>
         </w:rPr>
-        <w:t xml:space="preserve">Each message port behaves as if it contains a finite length buffer. The buffering behavior of a message port is implementation defined, and is not specified in the </w:t>
+        <w:t>An output continuous port can display a different value from a corresponding input continuous port. However, the input continuous port must show a value from the output port taken from a bounded amount of time in the past.</w:t>
+      </w:r>
+    </w:p>
+    <w:p>
+      <w:pPr>
+        <w:numPr>
+          <w:ilvl w:val="0"/>
+          <w:numId w:val="5"/>
+        </w:numPr>
+        <w:tabs>
+          <w:tab w:val="left" w:pos="420"/>
+        </w:tabs>
+        <w:ind w:left="420" w:leftChars="0" w:hanging="420" w:firstLineChars="0"/>
+        <w:rPr>
+          <w:rFonts w:hint="default"/>
+        </w:rPr>
+      </w:pPr>
+      <w:r>
+        <w:rPr>
+          <w:rFonts w:hint="default"/>
+        </w:rPr>
+        <w:t>Each module can save its state. There is a mechanism to load checkpoints for all modules in a system, as a well as a mechanism to modify select modules upon loading.</w:t>
+      </w:r>
+    </w:p>
+    <w:p>
+      <w:pPr>
+        <w:numPr>
+          <w:ilvl w:val="0"/>
+          <w:numId w:val="5"/>
+        </w:numPr>
+        <w:tabs>
+          <w:tab w:val="left" w:pos="420"/>
+        </w:tabs>
+        <w:ind w:left="420" w:leftChars="0" w:hanging="420" w:firstLineChars="0"/>
+        <w:rPr>
+          <w:rFonts w:hint="default"/>
+        </w:rPr>
+      </w:pPr>
+      <w:r>
+        <w:rPr>
+          <w:rFonts w:hint="default"/>
+        </w:rPr>
+        <w:t xml:space="preserve">Raw data types include integer tensors, float tensors, </w:t>
+      </w:r>
+      <w:r>
+        <w:rPr>
+          <w:rFonts w:hint="default"/>
+        </w:rPr>
+        <w:t>branches and custom resource handles</w:t>
+      </w:r>
+      <w:r>
+        <w:rPr>
+          <w:rFonts w:hint="default"/>
+        </w:rPr>
+        <w:t>.</w:t>
+      </w:r>
+      <w:r>
+        <w:rPr>
+          <w:rFonts w:hint="default"/>
+        </w:rPr>
+        <w:t xml:space="preserve"> In the </w:t>
       </w:r>
       <w:r>
         <w:rPr>
@@ -2578,7 +2804,7 @@
         <w:rPr>
           <w:rFonts w:hint="default"/>
         </w:rPr>
-        <w:t>. Message ports may do one of the following when attempting to add a message when its buffer is full:</w:t>
+        <w:t>, built-in and custom aliases can be defined for these types.</w:t>
       </w:r>
     </w:p>
     <w:p>
@@ -2599,7 +2825,13 @@
         <w:rPr>
           <w:rFonts w:hint="default"/>
         </w:rPr>
-        <w:t>Stall the module that is trying to output the message until the buffer is no longer full.</w:t>
+        <w:t>At compile time, e</w:t>
+      </w:r>
+      <w:r>
+        <w:rPr>
+          <w:rFonts w:hint="default"/>
+        </w:rPr>
+        <w:t>ach dimension of a tensor type may either have a fixed size or a variable size. Modules can be polymorphic on the length of the tensor for fixed sized dimensions.</w:t>
       </w:r>
     </w:p>
     <w:p>
@@ -2620,29 +2852,193 @@
         <w:rPr>
           <w:rFonts w:hint="default"/>
         </w:rPr>
-        <w:t>Replace an existing message in the buffer.</w:t>
-      </w:r>
-    </w:p>
-    <w:p>
-      <w:pPr>
-        <w:numPr>
-          <w:ilvl w:val="0"/>
-          <w:numId w:val="0"/>
-        </w:numPr>
-        <w:tabs>
-          <w:tab w:val="clear" w:pos="420"/>
-          <w:tab w:val="clear" w:pos="425"/>
-        </w:tabs>
-        <w:ind w:left="420" w:leftChars="0"/>
-        <w:rPr>
-          <w:rFonts w:hint="default"/>
-        </w:rPr>
-      </w:pPr>
-      <w:r>
-        <w:rPr>
-          <w:rFonts w:hint="default"/>
-        </w:rPr>
-        <w:t>Note that the message itself cannot be discarded.</w:t>
+        <w:t xml:space="preserve">Compile time aliases for branches include tuples and lists. </w:t>
+      </w:r>
+      <w:r>
+        <w:rPr>
+          <w:rFonts w:hint="default"/>
+        </w:rPr>
+        <w:t>Tuples can contain any types, but have compile-time fixed structure.</w:t>
+      </w:r>
+      <w:r>
+        <w:rPr>
+          <w:rFonts w:hint="default"/>
+        </w:rPr>
+        <w:t xml:space="preserve"> Lists </w:t>
+      </w:r>
+      <w:r>
+        <w:rPr>
+          <w:rFonts w:hint="default"/>
+        </w:rPr>
+        <w:t>have any number of elements of the same type</w:t>
+      </w:r>
+      <w:r>
+        <w:rPr>
+          <w:rFonts w:hint="default"/>
+        </w:rPr>
+        <w:t>, and can be resized at runtime</w:t>
+      </w:r>
+      <w:r>
+        <w:rPr>
+          <w:rFonts w:hint="default"/>
+        </w:rPr>
+        <w:t>.</w:t>
+      </w:r>
+    </w:p>
+    <w:p>
+      <w:pPr>
+        <w:numPr>
+          <w:ilvl w:val="1"/>
+          <w:numId w:val="5"/>
+        </w:numPr>
+        <w:tabs>
+          <w:tab w:val="left" w:pos="840"/>
+        </w:tabs>
+        <w:ind w:left="840" w:leftChars="0" w:hanging="420" w:firstLineChars="0"/>
+        <w:rPr>
+          <w:rFonts w:hint="default"/>
+        </w:rPr>
+      </w:pPr>
+      <w:r>
+        <w:rPr>
+          <w:rFonts w:hint="default"/>
+        </w:rPr>
+        <w:t xml:space="preserve">Custom hierarchies of type-safe aliases can be defined for any of the given types. </w:t>
+      </w:r>
+      <w:r>
+        <w:rPr>
+          <w:rFonts w:hint="default"/>
+        </w:rPr>
+        <w:t xml:space="preserve">Aliases can be templated, and pairs of aliases can be declared to be equal at various scopes in the </w:t>
+      </w:r>
+      <w:r>
+        <w:rPr>
+          <w:rFonts w:hint="default"/>
+        </w:rPr>
+        <w:fldChar w:fldCharType="begin"/>
+      </w:r>
+      <w:r>
+        <w:rPr>
+          <w:rFonts w:hint="default"/>
+        </w:rPr>
+        <w:instrText xml:space="preserve"> REF SBDL \h </w:instrText>
+      </w:r>
+      <w:r>
+        <w:rPr>
+          <w:rFonts w:hint="default"/>
+        </w:rPr>
+        <w:fldChar w:fldCharType="separate"/>
+      </w:r>
+      <w:r>
+        <w:rPr>
+          <w:rFonts w:hint="default"/>
+        </w:rPr>
+        <w:t>SBDL</w:t>
+      </w:r>
+      <w:r>
+        <w:rPr>
+          <w:rFonts w:hint="default"/>
+        </w:rPr>
+        <w:fldChar w:fldCharType="end"/>
+      </w:r>
+      <w:r>
+        <w:rPr>
+          <w:rFonts w:hint="default"/>
+        </w:rPr>
+        <w:t>.</w:t>
+      </w:r>
+    </w:p>
+    <w:p>
+      <w:pPr>
+        <w:numPr>
+          <w:ilvl w:val="1"/>
+          <w:numId w:val="5"/>
+        </w:numPr>
+        <w:tabs>
+          <w:tab w:val="left" w:pos="840"/>
+        </w:tabs>
+        <w:ind w:left="840" w:leftChars="0" w:hanging="420" w:firstLineChars="0"/>
+        <w:rPr>
+          <w:rFonts w:hint="default"/>
+        </w:rPr>
+      </w:pPr>
+      <w:r>
+        <w:rPr>
+          <w:rFonts w:hint="default"/>
+        </w:rPr>
+        <w:t xml:space="preserve">The </w:t>
+      </w:r>
+      <w:r>
+        <w:rPr>
+          <w:rFonts w:hint="default"/>
+        </w:rPr>
+        <w:fldChar w:fldCharType="begin"/>
+      </w:r>
+      <w:r>
+        <w:rPr>
+          <w:rFonts w:hint="default"/>
+        </w:rPr>
+        <w:instrText xml:space="preserve"> REF SBC \h </w:instrText>
+      </w:r>
+      <w:r>
+        <w:rPr>
+          <w:rFonts w:hint="default"/>
+        </w:rPr>
+        <w:fldChar w:fldCharType="separate"/>
+      </w:r>
+      <w:r>
+        <w:rPr>
+          <w:rFonts w:hint="default"/>
+        </w:rPr>
+        <w:t>SBC</w:t>
+      </w:r>
+      <w:r>
+        <w:rPr>
+          <w:rFonts w:hint="default"/>
+        </w:rPr>
+        <w:fldChar w:fldCharType="end"/>
+      </w:r>
+      <w:r>
+        <w:rPr>
+          <w:rFonts w:hint="default"/>
+        </w:rPr>
+        <w:t xml:space="preserve"> runs type-checking before creating the </w:t>
+      </w:r>
+      <w:r>
+        <w:rPr>
+          <w:rFonts w:hint="default"/>
+        </w:rPr>
+        <w:fldChar w:fldCharType="begin"/>
+      </w:r>
+      <w:r>
+        <w:rPr>
+          <w:rFonts w:hint="default"/>
+        </w:rPr>
+        <w:instrText xml:space="preserve"> REF IR \h </w:instrText>
+      </w:r>
+      <w:r>
+        <w:rPr>
+          <w:rFonts w:hint="default"/>
+        </w:rPr>
+        <w:fldChar w:fldCharType="separate"/>
+      </w:r>
+      <w:r>
+        <w:rPr>
+          <w:rFonts w:hint="default"/>
+        </w:rPr>
+        <w:t>IR</w:t>
+      </w:r>
+      <w:r>
+        <w:rPr>
+          <w:rFonts w:hint="default"/>
+        </w:rPr>
+        <w:fldChar w:fldCharType="end"/>
+      </w:r>
+      <w:r>
+        <w:rPr>
+          <w:rFonts w:hint="default"/>
+        </w:rPr>
+        <w:t>.</w:t>
       </w:r>
     </w:p>
     <w:p>
@@ -2663,7 +3059,43 @@
         <w:rPr>
           <w:rFonts w:hint="default"/>
         </w:rPr>
-        <w:t>An output continuous port can display a different value from a corresponding input continuous port. However, the input continuous port must show a value from the output port taken from a bounded amount of time in the past.</w:t>
+        <w:t>A</w:t>
+      </w:r>
+      <w:r>
+        <w:rPr>
+          <w:rFonts w:hint="default"/>
+        </w:rPr>
+        <w:t xml:space="preserve"> module</w:t>
+      </w:r>
+      <w:r>
+        <w:rPr>
+          <w:rFonts w:hint="default"/>
+        </w:rPr>
+        <w:t xml:space="preserve"> can</w:t>
+      </w:r>
+      <w:r>
+        <w:rPr>
+          <w:rFonts w:hint="default"/>
+        </w:rPr>
+        <w:t xml:space="preserve"> </w:t>
+      </w:r>
+      <w:r>
+        <w:rPr>
+          <w:rFonts w:hint="default"/>
+        </w:rPr>
+        <w:t>perform a callback, where a piece of tag-along data can be virtually attached to a message until it reaches a designated destination port</w:t>
+      </w:r>
+      <w:r>
+        <w:rPr>
+          <w:rFonts w:hint="default"/>
+        </w:rPr>
+        <w:t>.</w:t>
+      </w:r>
+      <w:r>
+        <w:rPr>
+          <w:rFonts w:hint="default"/>
+        </w:rPr>
+        <w:t xml:space="preserve"> When callbacks are scheduled faster than the downstream modules can handle, messages may drop before reaching the destination.</w:t>
       </w:r>
     </w:p>
     <w:p>
@@ -2684,7 +3116,43 @@
         <w:rPr>
           <w:rFonts w:hint="default"/>
         </w:rPr>
-        <w:t>Each module can periodically save its state. There is a mechanism to load checkpoints for all modules in a system, as a well as a mechanism to modify select modules upon loading.</w:t>
+        <w:t xml:space="preserve">Input ports are also annotated with a forward list - a list of possible output ports for an incoming message. If the input message is to be consumed, then the forward list is empty. The </w:t>
+      </w:r>
+      <w:r>
+        <w:rPr>
+          <w:rFonts w:hint="default"/>
+        </w:rPr>
+        <w:fldChar w:fldCharType="begin"/>
+      </w:r>
+      <w:r>
+        <w:rPr>
+          <w:rFonts w:hint="default"/>
+        </w:rPr>
+        <w:instrText xml:space="preserve"> REF SBC \h </w:instrText>
+      </w:r>
+      <w:r>
+        <w:rPr>
+          <w:rFonts w:hint="default"/>
+        </w:rPr>
+        <w:fldChar w:fldCharType="separate"/>
+      </w:r>
+      <w:r>
+        <w:rPr>
+          <w:rFonts w:hint="default"/>
+        </w:rPr>
+        <w:t>SBC</w:t>
+      </w:r>
+      <w:r>
+        <w:rPr>
+          <w:rFonts w:hint="default"/>
+        </w:rPr>
+        <w:fldChar w:fldCharType="end"/>
+      </w:r>
+      <w:r>
+        <w:rPr>
+          <w:rFonts w:hint="default"/>
+        </w:rPr>
+        <w:t xml:space="preserve"> uses this to ensure that messages with a specified return address will eventually reach the return address (provided that it isn’t lost in the process).</w:t>
       </w:r>
     </w:p>
     <w:p>
@@ -2705,205 +3173,89 @@
         <w:rPr>
           <w:rFonts w:hint="default"/>
         </w:rPr>
-        <w:t>Raw data types include unit, boolean tensors, float tensors, integer tensors, lengths, indices, tuples, arrays and interfaces.</w:t>
-      </w:r>
-    </w:p>
-    <w:p>
-      <w:pPr>
-        <w:numPr>
-          <w:ilvl w:val="1"/>
-          <w:numId w:val="5"/>
-        </w:numPr>
-        <w:tabs>
-          <w:tab w:val="left" w:pos="840"/>
-        </w:tabs>
-        <w:ind w:left="840" w:leftChars="0" w:hanging="420" w:firstLineChars="0"/>
-        <w:rPr>
-          <w:rFonts w:hint="default"/>
-        </w:rPr>
-      </w:pPr>
-      <w:r>
-        <w:rPr>
-          <w:rFonts w:hint="default"/>
-        </w:rPr>
-        <w:t>Each dimension of a tensor type may either have a fixed size or a variable size. Modules can be polymorphic on the length of the tensor for fixed sized dimensions.</w:t>
-      </w:r>
-    </w:p>
-    <w:p>
-      <w:pPr>
-        <w:numPr>
-          <w:ilvl w:val="1"/>
-          <w:numId w:val="5"/>
-        </w:numPr>
-        <w:tabs>
-          <w:tab w:val="left" w:pos="840"/>
-        </w:tabs>
-        <w:ind w:left="840" w:leftChars="0" w:hanging="420" w:firstLineChars="0"/>
-        <w:rPr>
-          <w:rFonts w:hint="default"/>
-        </w:rPr>
-      </w:pPr>
-      <w:r>
-        <w:rPr>
-          <w:rFonts w:hint="default"/>
-        </w:rPr>
-        <w:t>Lengths are integers, and indices contain both a length and an integer. They are used to create / access arrays, and cannot be used for other purposes.</w:t>
-      </w:r>
-    </w:p>
-    <w:p>
-      <w:pPr>
-        <w:numPr>
-          <w:ilvl w:val="1"/>
-          <w:numId w:val="5"/>
-        </w:numPr>
-        <w:tabs>
-          <w:tab w:val="left" w:pos="840"/>
-        </w:tabs>
-        <w:ind w:left="840" w:leftChars="0" w:hanging="420" w:firstLineChars="0"/>
-        <w:rPr>
-          <w:rFonts w:hint="default"/>
-        </w:rPr>
-      </w:pPr>
-      <w:r>
-        <w:rPr>
-          <w:rFonts w:hint="default"/>
-        </w:rPr>
-        <w:t>Tuples can contain any types, but have compile-time fixed structure.</w:t>
-      </w:r>
-    </w:p>
-    <w:p>
-      <w:pPr>
-        <w:numPr>
-          <w:ilvl w:val="1"/>
-          <w:numId w:val="5"/>
-        </w:numPr>
-        <w:tabs>
-          <w:tab w:val="left" w:pos="840"/>
-        </w:tabs>
-        <w:ind w:left="840" w:leftChars="0" w:hanging="420" w:firstLineChars="0"/>
-        <w:rPr>
-          <w:rFonts w:hint="default"/>
-        </w:rPr>
-      </w:pPr>
-      <w:r>
-        <w:rPr>
-          <w:rFonts w:hint="default"/>
-        </w:rPr>
-        <w:t>Arrays have any number of elements of the same type, but cannot be resized after creation.</w:t>
-      </w:r>
-    </w:p>
-    <w:p>
-      <w:pPr>
-        <w:numPr>
-          <w:ilvl w:val="1"/>
-          <w:numId w:val="5"/>
-        </w:numPr>
-        <w:tabs>
-          <w:tab w:val="left" w:pos="840"/>
-        </w:tabs>
-        <w:ind w:left="840" w:leftChars="0" w:hanging="420" w:firstLineChars="0"/>
-        <w:rPr>
-          <w:rFonts w:hint="default"/>
-        </w:rPr>
-      </w:pPr>
-      <w:r>
-        <w:rPr>
-          <w:rFonts w:hint="default"/>
-        </w:rPr>
-        <w:t>Custom hierarchies of type-safe aliases can be defined for any of the given types. Polymorphic wrapper types are also possible.</w:t>
-      </w:r>
-    </w:p>
-    <w:p>
-      <w:pPr>
-        <w:numPr>
-          <w:ilvl w:val="1"/>
-          <w:numId w:val="5"/>
-        </w:numPr>
-        <w:tabs>
-          <w:tab w:val="left" w:pos="840"/>
-        </w:tabs>
-        <w:ind w:left="840" w:leftChars="0" w:hanging="420" w:firstLineChars="0"/>
-        <w:rPr>
-          <w:rFonts w:hint="default"/>
-        </w:rPr>
-      </w:pPr>
-      <w:r>
-        <w:rPr>
-          <w:rFonts w:hint="default"/>
-        </w:rPr>
-        <w:t xml:space="preserve">The </w:t>
-      </w:r>
-      <w:r>
-        <w:rPr>
-          <w:rFonts w:hint="default"/>
-        </w:rPr>
-        <w:fldChar w:fldCharType="begin"/>
-      </w:r>
-      <w:r>
-        <w:rPr>
-          <w:rFonts w:hint="default"/>
-        </w:rPr>
-        <w:instrText xml:space="preserve"> REF SBC \h </w:instrText>
-      </w:r>
-      <w:r>
-        <w:rPr>
-          <w:rFonts w:hint="default"/>
-        </w:rPr>
-        <w:fldChar w:fldCharType="separate"/>
-      </w:r>
-      <w:r>
-        <w:rPr>
-          <w:rFonts w:hint="default"/>
-        </w:rPr>
-        <w:t>SBC</w:t>
-      </w:r>
-      <w:r>
-        <w:rPr>
-          <w:rFonts w:hint="default"/>
-        </w:rPr>
-        <w:fldChar w:fldCharType="end"/>
-      </w:r>
-      <w:r>
-        <w:rPr>
-          <w:rFonts w:hint="default"/>
-        </w:rPr>
-        <w:t xml:space="preserve"> runs type-checking before creating the </w:t>
-      </w:r>
-      <w:r>
-        <w:rPr>
-          <w:rFonts w:hint="default"/>
-        </w:rPr>
-        <w:fldChar w:fldCharType="begin"/>
-      </w:r>
-      <w:r>
-        <w:rPr>
-          <w:rFonts w:hint="default"/>
-        </w:rPr>
-        <w:instrText xml:space="preserve"> REF IL \h </w:instrText>
-      </w:r>
-      <w:r>
-        <w:rPr>
-          <w:rFonts w:hint="default"/>
-        </w:rPr>
-        <w:fldChar w:fldCharType="separate"/>
-      </w:r>
-      <w:r>
-        <w:rPr>
-          <w:rFonts w:hint="default"/>
-        </w:rPr>
-        <w:t>IL</w:t>
-      </w:r>
-      <w:r>
-        <w:rPr>
-          <w:rFonts w:hint="default"/>
-        </w:rPr>
-        <w:fldChar w:fldCharType="end"/>
-      </w:r>
-      <w:r>
-        <w:rPr>
-          <w:rFonts w:hint="default"/>
-        </w:rPr>
-        <w:t>.</w:t>
+        <w:t xml:space="preserve">A module can be specified to be closely coupled. If so, all of its component modules must run in the same </w:t>
+      </w:r>
+      <w:r>
+        <w:rPr>
+          <w:rFonts w:hint="default"/>
+          <w:lang w:val="en-US"/>
+        </w:rPr>
+        <w:fldChar w:fldCharType="begin"/>
+      </w:r>
+      <w:r>
+        <w:rPr>
+          <w:rFonts w:hint="default"/>
+          <w:lang w:val="en-US"/>
+        </w:rPr>
+        <w:instrText xml:space="preserve"> REF WP \h </w:instrText>
+      </w:r>
+      <w:r>
+        <w:rPr>
+          <w:rFonts w:hint="default"/>
+          <w:lang w:val="en-US"/>
+        </w:rPr>
+        <w:fldChar w:fldCharType="separate"/>
+      </w:r>
+      <w:r>
+        <w:rPr>
+          <w:rFonts w:hint="default"/>
+        </w:rPr>
+        <w:t>WP</w:t>
+      </w:r>
+      <w:r>
+        <w:rPr>
+          <w:rFonts w:hint="default"/>
+          <w:lang w:val="en-US"/>
+        </w:rPr>
+        <w:fldChar w:fldCharType="end"/>
+      </w:r>
+      <w:r>
+        <w:rPr>
+          <w:rFonts w:hint="default"/>
+        </w:rPr>
+        <w:t xml:space="preserve"> (and the same </w:t>
+      </w:r>
+      <w:r>
+        <w:rPr>
+          <w:rFonts w:hint="default"/>
+        </w:rPr>
+        <w:fldChar w:fldCharType="begin"/>
+      </w:r>
+      <w:r>
+        <w:rPr>
+          <w:rFonts w:hint="default"/>
+        </w:rPr>
+        <w:instrText xml:space="preserve"> REF MEP \h </w:instrText>
+      </w:r>
+      <w:r>
+        <w:rPr>
+          <w:rFonts w:hint="default"/>
+        </w:rPr>
+        <w:fldChar w:fldCharType="separate"/>
+      </w:r>
+      <w:r>
+        <w:rPr>
+          <w:rFonts w:hint="default"/>
+        </w:rPr>
+        <w:t>MEP</w:t>
+      </w:r>
+      <w:r>
+        <w:rPr>
+          <w:rFonts w:hint="default"/>
+        </w:rPr>
+        <w:fldChar w:fldCharType="end"/>
+      </w:r>
+      <w:r>
+        <w:rPr>
+          <w:rFonts w:hint="default"/>
+        </w:rPr>
+        <w:t>, if the implementation is not linked directly)</w:t>
+      </w:r>
+      <w:r>
+        <w:rPr>
+          <w:rFonts w:hint="default"/>
+        </w:rPr>
+        <w:t>. Messages passed between closely coupled modules can contain any data. This data cannot be accessed outside.</w:t>
       </w:r>
     </w:p>
     <w:p>
@@ -2924,241 +3276,7 @@
         <w:rPr>
           <w:rFonts w:hint="default"/>
         </w:rPr>
-        <w:t>A set of ports from a single module can be considered as a single interface. All connections between modules are specified via pairs of interfaces.</w:t>
-      </w:r>
-    </w:p>
-    <w:p>
-      <w:pPr>
-        <w:numPr>
-          <w:ilvl w:val="0"/>
-          <w:numId w:val="5"/>
-        </w:numPr>
-        <w:tabs>
-          <w:tab w:val="left" w:pos="420"/>
-        </w:tabs>
-        <w:ind w:left="420" w:leftChars="0" w:hanging="420" w:firstLineChars="0"/>
-        <w:rPr>
-          <w:rFonts w:hint="default"/>
-        </w:rPr>
-      </w:pPr>
-      <w:r>
-        <w:rPr>
-          <w:rFonts w:hint="default"/>
-        </w:rPr>
-        <w:t>When sending a message, a module associates it with a return address - an input message port from the same module. If the message is not expected to return, the return address is void. If the return address is not void, the module can choose to add tag-along data if it wishes. The tag-along data can only be read from the return address.</w:t>
-      </w:r>
-    </w:p>
-    <w:p>
-      <w:pPr>
-        <w:numPr>
-          <w:ilvl w:val="0"/>
-          <w:numId w:val="5"/>
-        </w:numPr>
-        <w:tabs>
-          <w:tab w:val="left" w:pos="420"/>
-        </w:tabs>
-        <w:ind w:left="420" w:leftChars="0" w:hanging="420" w:firstLineChars="0"/>
-        <w:rPr>
-          <w:rFonts w:hint="default"/>
-        </w:rPr>
-      </w:pPr>
-      <w:r>
-        <w:rPr>
-          <w:rFonts w:hint="default"/>
-        </w:rPr>
-        <w:t xml:space="preserve">Input ports are also annotated with a forward list - a list of possible output ports for an incoming message. If the input message is to be consumed, then the forward list is empty. The </w:t>
-      </w:r>
-      <w:r>
-        <w:rPr>
-          <w:rFonts w:hint="default"/>
-        </w:rPr>
-        <w:fldChar w:fldCharType="begin"/>
-      </w:r>
-      <w:r>
-        <w:rPr>
-          <w:rFonts w:hint="default"/>
-        </w:rPr>
-        <w:instrText xml:space="preserve"> REF SBC \h </w:instrText>
-      </w:r>
-      <w:r>
-        <w:rPr>
-          <w:rFonts w:hint="default"/>
-        </w:rPr>
-        <w:fldChar w:fldCharType="separate"/>
-      </w:r>
-      <w:r>
-        <w:rPr>
-          <w:rFonts w:hint="default"/>
-        </w:rPr>
-        <w:t>SBC</w:t>
-      </w:r>
-      <w:r>
-        <w:rPr>
-          <w:rFonts w:hint="default"/>
-        </w:rPr>
-        <w:fldChar w:fldCharType="end"/>
-      </w:r>
-      <w:r>
-        <w:rPr>
-          <w:rFonts w:hint="default"/>
-        </w:rPr>
-        <w:t xml:space="preserve"> uses this to ensure that messages with a specified return address will eventually reach the return address (provided that it isn’t lost in the process).</w:t>
-      </w:r>
-    </w:p>
-    <w:p>
-      <w:pPr>
-        <w:numPr>
-          <w:ilvl w:val="0"/>
-          <w:numId w:val="5"/>
-        </w:numPr>
-        <w:tabs>
-          <w:tab w:val="left" w:pos="420"/>
-        </w:tabs>
-        <w:ind w:left="420" w:leftChars="0" w:hanging="420" w:firstLineChars="0"/>
-        <w:rPr>
-          <w:rFonts w:hint="default"/>
-        </w:rPr>
-      </w:pPr>
-      <w:r>
-        <w:rPr>
-          <w:rFonts w:hint="default"/>
-        </w:rPr>
-        <w:t xml:space="preserve">A module can be specified to be closely coupled. If so, all of its component modules must run in the same </w:t>
-      </w:r>
-      <w:r>
-        <w:rPr>
-          <w:rFonts w:hint="default"/>
-        </w:rPr>
-        <w:fldChar w:fldCharType="begin"/>
-      </w:r>
-      <w:r>
-        <w:rPr>
-          <w:rFonts w:hint="default"/>
-        </w:rPr>
-        <w:instrText xml:space="preserve"> REF MEP \h </w:instrText>
-      </w:r>
-      <w:r>
-        <w:rPr>
-          <w:rFonts w:hint="default"/>
-        </w:rPr>
-        <w:fldChar w:fldCharType="separate"/>
-      </w:r>
-      <w:r>
-        <w:rPr>
-          <w:rFonts w:hint="default"/>
-        </w:rPr>
-        <w:t>MEP</w:t>
-      </w:r>
-      <w:r>
-        <w:rPr>
-          <w:rFonts w:hint="default"/>
-        </w:rPr>
-        <w:fldChar w:fldCharType="end"/>
-      </w:r>
-      <w:r>
-        <w:rPr>
-          <w:rFonts w:hint="default"/>
-        </w:rPr>
-        <w:t xml:space="preserve">. Messages passed between closely coupled modules can contain any data that can be defined in the language in which the </w:t>
-      </w:r>
-      <w:r>
-        <w:rPr>
-          <w:rFonts w:hint="default"/>
-        </w:rPr>
-        <w:fldChar w:fldCharType="begin"/>
-      </w:r>
-      <w:r>
-        <w:rPr>
-          <w:rFonts w:hint="default"/>
-        </w:rPr>
-        <w:instrText xml:space="preserve"> REF MEP \h </w:instrText>
-      </w:r>
-      <w:r>
-        <w:rPr>
-          <w:rFonts w:hint="default"/>
-        </w:rPr>
-        <w:fldChar w:fldCharType="separate"/>
-      </w:r>
-      <w:r>
-        <w:rPr>
-          <w:rFonts w:hint="default"/>
-        </w:rPr>
-        <w:t>MEP</w:t>
-      </w:r>
-      <w:r>
-        <w:rPr>
-          <w:rFonts w:hint="default"/>
-        </w:rPr>
-        <w:fldChar w:fldCharType="end"/>
-      </w:r>
-      <w:r>
-        <w:rPr>
-          <w:rFonts w:hint="default"/>
-        </w:rPr>
-        <w:t xml:space="preserve"> is written (or perhaps tuples or arrays containing elements of arbitrary types). This data cannot be accessed outside. It is also possible to force internal message ports to use the blocking wait method, or force internal continuous ports to always read the latest value.</w:t>
-      </w:r>
-    </w:p>
-    <w:p>
-      <w:pPr>
-        <w:numPr>
-          <w:ilvl w:val="0"/>
-          <w:numId w:val="5"/>
-        </w:numPr>
-        <w:tabs>
-          <w:tab w:val="left" w:pos="420"/>
-        </w:tabs>
-        <w:ind w:left="420" w:leftChars="0" w:hanging="420" w:firstLineChars="0"/>
-        <w:rPr>
-          <w:rFonts w:hint="default"/>
-        </w:rPr>
-      </w:pPr>
-      <w:r>
-        <w:rPr>
-          <w:rFonts w:hint="default"/>
-        </w:rPr>
-        <w:t>A module can send interface templates through messages. There are two types of such messages. One contains calls for a new module to be created. The other is used to reference an existing module. A module receiving the interface template can instantiate it, thereby creating an external interface linked to a module (which may have been newly created). This external interface can be thought of as an interior module.</w:t>
-      </w:r>
-    </w:p>
-    <w:p>
-      <w:pPr>
-        <w:numPr>
-          <w:ilvl w:val="0"/>
-          <w:numId w:val="5"/>
-        </w:numPr>
-        <w:tabs>
-          <w:tab w:val="left" w:pos="420"/>
-        </w:tabs>
-        <w:ind w:left="420" w:leftChars="0" w:hanging="420" w:firstLineChars="0"/>
-        <w:rPr>
-          <w:rFonts w:hint="default"/>
-        </w:rPr>
-      </w:pPr>
-      <w:r>
-        <w:rPr>
-          <w:rFonts w:hint="default"/>
-        </w:rPr>
-        <w:t>Messages sent through an external interface cannot have a void return address. This is needed to ensure that messages sent through external interfaces cannot leave the module permanently.</w:t>
-      </w:r>
-    </w:p>
-    <w:p>
-      <w:pPr>
-        <w:numPr>
-          <w:ilvl w:val="0"/>
-          <w:numId w:val="5"/>
-        </w:numPr>
-        <w:tabs>
-          <w:tab w:val="left" w:pos="420"/>
-        </w:tabs>
-        <w:ind w:left="420" w:leftChars="0" w:hanging="420" w:firstLineChars="0"/>
-        <w:rPr>
-          <w:rFonts w:hint="default"/>
-        </w:rPr>
-      </w:pPr>
-      <w:r>
-        <w:rPr>
-          <w:rFonts w:hint="default"/>
-        </w:rPr>
-        <w:t>External interfaces can either be singular or list-like. Singular external interfaces begin with ports to nowhere, but the interface can be replaced at any time. A specific position in a list-like external interface can be accessed via an index. List-like external interfaces contain a continuous port showing the length, and all received values from them contain a tag-along showing the index.</w:t>
+        <w:t xml:space="preserve">Each input message port in the whole system is assigned an address, which will be an integer. It is possible for a module to find its own address and send this address to other modules. The other modules can then send messages directly to the specified address. Like callbacks, the module that performs this address-based call must specify a destination port. A special return module will be able to forward messages to the destination port (via the call stack embedded in the message). </w:t>
       </w:r>
     </w:p>
     <w:p>
@@ -3302,7 +3420,7 @@
         <w:rPr>
           <w:rFonts w:hint="default"/>
         </w:rPr>
-        <w:t>A closely coupled module contains the modules needed to train the classifier. Ports are available for training and inference. There will be a module that makes non-local updates to the various internal components, but this is allowed within the closely coupled module. An extra value continuous input port is used to tune the training behavior of the module - the higher this input value, the more fine-tuned the training will be. This input essentially behaves like a time stamp; the module acts as if it’s approaching convergence when the input is large.</w:t>
+        <w:t>A closely coupled module contains the modules needed to train the classifier. Ports are available for training and inference. There will be a module that makes non-local updates to the various internal components, but this is allowed within the closely coupled module. An extra continuous input port is used to tune the training behavior of the module - the higher this input value, the more fine-tuned the training will be. This input essentially behaves like a time stamp; the module acts as if it’s approaching convergence when the input is large.</w:t>
       </w:r>
     </w:p>
     <w:p>
@@ -3559,1095 +3677,8 @@
         </w:rPr>
         <w:t>N choose K functions are well suited for data generation. A passive process of learning a function can be turned into a method of generating novel data from internally generated labels, encodings or other simpler forms. This opens the function to be used by other systems. For example, a speech recognition function can be adapted into a 2 choose 1 function, and a separate textual language model can use the backward direction to vocalize some internally generated text.</w:t>
       </w:r>
-    </w:p>
-    <w:p>
-      <w:pPr>
-        <w:pStyle w:val="2"/>
-        <w:rPr>
-          <w:rFonts w:hint="default"/>
-        </w:rPr>
-      </w:pPr>
-      <w:r>
-        <w:rPr>
-          <w:rFonts w:hint="default"/>
-        </w:rPr>
-        <w:t>Implementation Plan</w:t>
-      </w:r>
-    </w:p>
-    <w:p>
-      <w:pPr>
-        <w:numPr>
-          <w:ilvl w:val="0"/>
-          <w:numId w:val="6"/>
-        </w:numPr>
-        <w:tabs>
-          <w:tab w:val="left" w:pos="425"/>
-        </w:tabs>
-        <w:ind w:left="425" w:leftChars="0" w:hanging="425" w:firstLineChars="0"/>
-        <w:rPr>
-          <w:rFonts w:hint="default"/>
-        </w:rPr>
-      </w:pPr>
-      <w:r>
-        <w:rPr>
-          <w:rFonts w:hint="default"/>
-        </w:rPr>
-        <w:t xml:space="preserve">Design a subset of the </w:t>
-      </w:r>
-      <w:r>
-        <w:rPr>
-          <w:rFonts w:hint="default"/>
-        </w:rPr>
-        <w:fldChar w:fldCharType="begin"/>
-      </w:r>
-      <w:r>
-        <w:rPr>
-          <w:rFonts w:hint="default"/>
-        </w:rPr>
-        <w:instrText xml:space="preserve"> REF IL \h </w:instrText>
-      </w:r>
-      <w:r>
-        <w:rPr>
-          <w:rFonts w:hint="default"/>
-        </w:rPr>
-        <w:fldChar w:fldCharType="separate"/>
-      </w:r>
-      <w:r>
-        <w:rPr>
-          <w:rFonts w:hint="default"/>
-        </w:rPr>
-        <w:t>IL</w:t>
-      </w:r>
-      <w:r>
-        <w:rPr>
-          <w:rFonts w:hint="default"/>
-        </w:rPr>
-        <w:fldChar w:fldCharType="end"/>
-      </w:r>
-      <w:r>
-        <w:rPr>
-          <w:rFonts w:hint="default"/>
-        </w:rPr>
-        <w:t xml:space="preserve">, which allows for a simpler language runtime for creating the </w:t>
-      </w:r>
-      <w:r>
-        <w:rPr>
-          <w:rFonts w:hint="default"/>
-        </w:rPr>
-        <w:fldChar w:fldCharType="begin"/>
-      </w:r>
-      <w:r>
-        <w:rPr>
-          <w:rFonts w:hint="default"/>
-        </w:rPr>
-        <w:instrText xml:space="preserve"> REF WP \h </w:instrText>
-      </w:r>
-      <w:r>
-        <w:rPr>
-          <w:rFonts w:hint="default"/>
-        </w:rPr>
-        <w:fldChar w:fldCharType="separate"/>
-      </w:r>
-      <w:r>
-        <w:rPr>
-          <w:rFonts w:hint="default"/>
-        </w:rPr>
-        <w:t>WP</w:t>
-      </w:r>
-      <w:r>
-        <w:rPr>
-          <w:rFonts w:hint="default"/>
-        </w:rPr>
-        <w:fldChar w:fldCharType="end"/>
-      </w:r>
-      <w:r>
-        <w:rPr>
-          <w:rFonts w:hint="default"/>
-        </w:rPr>
-        <w:t xml:space="preserve">’s. This subset assumes that only one </w:t>
-      </w:r>
-      <w:r>
-        <w:rPr>
-          <w:rFonts w:hint="default"/>
-        </w:rPr>
-        <w:fldChar w:fldCharType="begin"/>
-      </w:r>
-      <w:r>
-        <w:rPr>
-          <w:rFonts w:hint="default"/>
-        </w:rPr>
-        <w:instrText xml:space="preserve"> REF WP \h </w:instrText>
-      </w:r>
-      <w:r>
-        <w:rPr>
-          <w:rFonts w:hint="default"/>
-        </w:rPr>
-        <w:fldChar w:fldCharType="separate"/>
-      </w:r>
-      <w:r>
-        <w:rPr>
-          <w:rFonts w:hint="default"/>
-        </w:rPr>
-        <w:t>WP</w:t>
-      </w:r>
-      <w:r>
-        <w:rPr>
-          <w:rFonts w:hint="default"/>
-        </w:rPr>
-        <w:fldChar w:fldCharType="end"/>
-      </w:r>
-      <w:r>
-        <w:rPr>
-          <w:rFonts w:hint="default"/>
-        </w:rPr>
-        <w:t xml:space="preserve"> exists and only can specify statically defined systems with no external interfaces.</w:t>
-      </w:r>
-    </w:p>
-    <w:p>
-      <w:pPr>
-        <w:numPr>
-          <w:ilvl w:val="0"/>
-          <w:numId w:val="6"/>
-        </w:numPr>
-        <w:tabs>
-          <w:tab w:val="left" w:pos="425"/>
-        </w:tabs>
-        <w:ind w:left="425" w:leftChars="0" w:hanging="425" w:firstLineChars="0"/>
-        <w:rPr>
-          <w:rFonts w:hint="default"/>
-        </w:rPr>
-      </w:pPr>
-      <w:r>
-        <w:rPr>
-          <w:rFonts w:hint="default"/>
-        </w:rPr>
-        <w:t xml:space="preserve">Design the communication interface between </w:t>
-      </w:r>
-      <w:r>
-        <w:rPr>
-          <w:rFonts w:hint="default"/>
-        </w:rPr>
-        <w:fldChar w:fldCharType="begin"/>
-      </w:r>
-      <w:r>
-        <w:rPr>
-          <w:rFonts w:hint="default"/>
-        </w:rPr>
-        <w:instrText xml:space="preserve"> REF WP \h </w:instrText>
-      </w:r>
-      <w:r>
-        <w:rPr>
-          <w:rFonts w:hint="default"/>
-        </w:rPr>
-        <w:fldChar w:fldCharType="separate"/>
-      </w:r>
-      <w:r>
-        <w:rPr>
-          <w:rFonts w:hint="default"/>
-        </w:rPr>
-        <w:t>WP</w:t>
-      </w:r>
-      <w:r>
-        <w:rPr>
-          <w:rFonts w:hint="default"/>
-        </w:rPr>
-        <w:fldChar w:fldCharType="end"/>
-      </w:r>
-      <w:r>
-        <w:rPr>
-          <w:rFonts w:hint="default"/>
-        </w:rPr>
-        <w:t xml:space="preserve">’s and </w:t>
-      </w:r>
-      <w:r>
-        <w:rPr>
-          <w:rFonts w:hint="default"/>
-        </w:rPr>
-        <w:fldChar w:fldCharType="begin"/>
-      </w:r>
-      <w:r>
-        <w:rPr>
-          <w:rFonts w:hint="default"/>
-        </w:rPr>
-        <w:instrText xml:space="preserve"> REF MEP \h </w:instrText>
-      </w:r>
-      <w:r>
-        <w:rPr>
-          <w:rFonts w:hint="default"/>
-        </w:rPr>
-        <w:fldChar w:fldCharType="separate"/>
-      </w:r>
-      <w:r>
-        <w:rPr>
-          <w:rFonts w:hint="default"/>
-        </w:rPr>
-        <w:t>MEP</w:t>
-      </w:r>
-      <w:r>
-        <w:rPr>
-          <w:rFonts w:hint="default"/>
-        </w:rPr>
-        <w:fldChar w:fldCharType="end"/>
-      </w:r>
-      <w:r>
-        <w:rPr>
-          <w:rFonts w:hint="default"/>
-        </w:rPr>
-        <w:t>’s.</w:t>
-      </w:r>
-    </w:p>
-    <w:p>
-      <w:pPr>
-        <w:numPr>
-          <w:ilvl w:val="0"/>
-          <w:numId w:val="6"/>
-        </w:numPr>
-        <w:tabs>
-          <w:tab w:val="left" w:pos="425"/>
-        </w:tabs>
-        <w:ind w:left="425" w:leftChars="0" w:hanging="425" w:firstLineChars="0"/>
-        <w:rPr>
-          <w:rFonts w:hint="default"/>
-        </w:rPr>
-      </w:pPr>
-      <w:r>
-        <w:rPr>
-          <w:rFonts w:hint="default"/>
-        </w:rPr>
-        <w:t xml:space="preserve">Implement the runtime for the subset of the </w:t>
-      </w:r>
-      <w:r>
-        <w:rPr>
-          <w:rFonts w:hint="default"/>
-        </w:rPr>
-        <w:fldChar w:fldCharType="begin"/>
-      </w:r>
-      <w:r>
-        <w:rPr>
-          <w:rFonts w:hint="default"/>
-        </w:rPr>
-        <w:instrText xml:space="preserve"> REF IL \h </w:instrText>
-      </w:r>
-      <w:r>
-        <w:rPr>
-          <w:rFonts w:hint="default"/>
-        </w:rPr>
-        <w:fldChar w:fldCharType="separate"/>
-      </w:r>
-      <w:r>
-        <w:rPr>
-          <w:rFonts w:hint="default"/>
-        </w:rPr>
-        <w:t>IL</w:t>
-      </w:r>
-      <w:r>
-        <w:rPr>
-          <w:rFonts w:hint="default"/>
-        </w:rPr>
-        <w:fldChar w:fldCharType="end"/>
-      </w:r>
-      <w:r>
-        <w:rPr>
-          <w:rFonts w:hint="default"/>
-        </w:rPr>
-        <w:t>.</w:t>
-      </w:r>
-    </w:p>
-    <w:p>
-      <w:pPr>
-        <w:numPr>
-          <w:ilvl w:val="0"/>
-          <w:numId w:val="6"/>
-        </w:numPr>
-        <w:tabs>
-          <w:tab w:val="left" w:pos="425"/>
-        </w:tabs>
-        <w:ind w:left="425" w:leftChars="0" w:hanging="425" w:firstLineChars="0"/>
-        <w:rPr>
-          <w:rFonts w:hint="default"/>
-        </w:rPr>
-      </w:pPr>
-      <w:bookmarkStart w:id="38" w:name="_Ref1128458025"/>
-      <w:r>
-        <w:rPr>
-          <w:rFonts w:hint="default"/>
-        </w:rPr>
-        <w:t xml:space="preserve">Test a few static systems with hand-crafted </w:t>
-      </w:r>
-      <w:r>
-        <w:rPr>
-          <w:rFonts w:hint="default"/>
-        </w:rPr>
-        <w:fldChar w:fldCharType="begin"/>
-      </w:r>
-      <w:r>
-        <w:rPr>
-          <w:rFonts w:hint="default"/>
-        </w:rPr>
-        <w:instrText xml:space="preserve"> REF IL \h </w:instrText>
-      </w:r>
-      <w:r>
-        <w:rPr>
-          <w:rFonts w:hint="default"/>
-        </w:rPr>
-        <w:fldChar w:fldCharType="separate"/>
-      </w:r>
-      <w:r>
-        <w:rPr>
-          <w:rFonts w:hint="default"/>
-        </w:rPr>
-        <w:t>IL</w:t>
-      </w:r>
-      <w:r>
-        <w:rPr>
-          <w:rFonts w:hint="default"/>
-        </w:rPr>
-        <w:fldChar w:fldCharType="end"/>
-      </w:r>
-      <w:r>
-        <w:rPr>
-          <w:rFonts w:hint="default"/>
-        </w:rPr>
-        <w:t xml:space="preserve"> representations.</w:t>
-      </w:r>
+      <w:bookmarkStart w:id="38" w:name="_GoBack"/>
       <w:bookmarkEnd w:id="38"/>
-    </w:p>
-    <w:p>
-      <w:pPr>
-        <w:numPr>
-          <w:ilvl w:val="0"/>
-          <w:numId w:val="6"/>
-        </w:numPr>
-        <w:tabs>
-          <w:tab w:val="left" w:pos="425"/>
-        </w:tabs>
-        <w:ind w:left="425" w:leftChars="0" w:hanging="425" w:firstLineChars="0"/>
-        <w:rPr>
-          <w:rFonts w:hint="default"/>
-        </w:rPr>
-      </w:pPr>
-      <w:r>
-        <w:rPr>
-          <w:rFonts w:hint="default"/>
-        </w:rPr>
-        <w:t xml:space="preserve">Design a subset of </w:t>
-      </w:r>
-      <w:r>
-        <w:rPr>
-          <w:rFonts w:hint="default"/>
-        </w:rPr>
-        <w:fldChar w:fldCharType="begin"/>
-      </w:r>
-      <w:r>
-        <w:rPr>
-          <w:rFonts w:hint="default"/>
-        </w:rPr>
-        <w:instrText xml:space="preserve"> REF SBDL \h </w:instrText>
-      </w:r>
-      <w:r>
-        <w:rPr>
-          <w:rFonts w:hint="default"/>
-        </w:rPr>
-        <w:fldChar w:fldCharType="separate"/>
-      </w:r>
-      <w:r>
-        <w:rPr>
-          <w:rFonts w:hint="default"/>
-        </w:rPr>
-        <w:t>SBDL</w:t>
-      </w:r>
-      <w:r>
-        <w:rPr>
-          <w:rFonts w:hint="default"/>
-        </w:rPr>
-        <w:fldChar w:fldCharType="end"/>
-      </w:r>
-      <w:r>
-        <w:rPr>
-          <w:rFonts w:hint="default"/>
-        </w:rPr>
-        <w:t>, leaving out aliases and static analysis.</w:t>
-      </w:r>
-    </w:p>
-    <w:p>
-      <w:pPr>
-        <w:numPr>
-          <w:ilvl w:val="0"/>
-          <w:numId w:val="6"/>
-        </w:numPr>
-        <w:tabs>
-          <w:tab w:val="left" w:pos="425"/>
-        </w:tabs>
-        <w:ind w:left="425" w:leftChars="0" w:hanging="425" w:firstLineChars="0"/>
-        <w:rPr>
-          <w:rFonts w:hint="default"/>
-        </w:rPr>
-      </w:pPr>
-      <w:r>
-        <w:rPr>
-          <w:rFonts w:hint="default"/>
-        </w:rPr>
-        <w:t xml:space="preserve">Implement the </w:t>
-      </w:r>
-      <w:r>
-        <w:rPr>
-          <w:rFonts w:hint="default"/>
-        </w:rPr>
-        <w:fldChar w:fldCharType="begin"/>
-      </w:r>
-      <w:r>
-        <w:rPr>
-          <w:rFonts w:hint="default"/>
-        </w:rPr>
-        <w:instrText xml:space="preserve"> REF SBC \h </w:instrText>
-      </w:r>
-      <w:r>
-        <w:rPr>
-          <w:rFonts w:hint="default"/>
-        </w:rPr>
-        <w:fldChar w:fldCharType="separate"/>
-      </w:r>
-      <w:r>
-        <w:rPr>
-          <w:rFonts w:hint="default"/>
-        </w:rPr>
-        <w:t>SBC</w:t>
-      </w:r>
-      <w:r>
-        <w:rPr>
-          <w:rFonts w:hint="default"/>
-        </w:rPr>
-        <w:fldChar w:fldCharType="end"/>
-      </w:r>
-      <w:r>
-        <w:rPr>
-          <w:rFonts w:hint="default"/>
-        </w:rPr>
-        <w:t xml:space="preserve"> for the </w:t>
-      </w:r>
-      <w:r>
-        <w:rPr>
-          <w:rFonts w:hint="default"/>
-        </w:rPr>
-        <w:fldChar w:fldCharType="begin"/>
-      </w:r>
-      <w:r>
-        <w:rPr>
-          <w:rFonts w:hint="default"/>
-        </w:rPr>
-        <w:instrText xml:space="preserve"> REF SBDL \h </w:instrText>
-      </w:r>
-      <w:r>
-        <w:rPr>
-          <w:rFonts w:hint="default"/>
-        </w:rPr>
-        <w:fldChar w:fldCharType="separate"/>
-      </w:r>
-      <w:r>
-        <w:rPr>
-          <w:rFonts w:hint="default"/>
-        </w:rPr>
-        <w:t>SBDL</w:t>
-      </w:r>
-      <w:r>
-        <w:rPr>
-          <w:rFonts w:hint="default"/>
-        </w:rPr>
-        <w:fldChar w:fldCharType="end"/>
-      </w:r>
-      <w:r>
-        <w:rPr>
-          <w:rFonts w:hint="default"/>
-        </w:rPr>
-        <w:t xml:space="preserve"> subset.</w:t>
-      </w:r>
-    </w:p>
-    <w:p>
-      <w:pPr>
-        <w:numPr>
-          <w:ilvl w:val="0"/>
-          <w:numId w:val="6"/>
-        </w:numPr>
-        <w:tabs>
-          <w:tab w:val="left" w:pos="425"/>
-        </w:tabs>
-        <w:ind w:left="425" w:leftChars="0" w:hanging="425" w:firstLineChars="0"/>
-        <w:rPr>
-          <w:rFonts w:hint="default"/>
-        </w:rPr>
-      </w:pPr>
-      <w:r>
-        <w:rPr>
-          <w:rFonts w:hint="default"/>
-        </w:rPr>
-        <w:t xml:space="preserve">Test the systems in </w:t>
-      </w:r>
-      <w:r>
-        <w:rPr>
-          <w:rFonts w:hint="default"/>
-        </w:rPr>
-        <w:fldChar w:fldCharType="begin"/>
-      </w:r>
-      <w:r>
-        <w:rPr>
-          <w:rFonts w:hint="default"/>
-        </w:rPr>
-        <w:instrText xml:space="preserve"> REF _Ref1128458025 \w \h </w:instrText>
-      </w:r>
-      <w:r>
-        <w:rPr>
-          <w:rFonts w:hint="default"/>
-        </w:rPr>
-        <w:fldChar w:fldCharType="separate"/>
-      </w:r>
-      <w:r>
-        <w:rPr>
-          <w:rFonts w:hint="default"/>
-        </w:rPr>
-        <w:t>4</w:t>
-      </w:r>
-      <w:r>
-        <w:rPr>
-          <w:rFonts w:hint="default"/>
-        </w:rPr>
-        <w:fldChar w:fldCharType="end"/>
-      </w:r>
-      <w:r>
-        <w:rPr>
-          <w:rFonts w:hint="default"/>
-        </w:rPr>
-        <w:t xml:space="preserve">.) through compilation with the </w:t>
-      </w:r>
-      <w:r>
-        <w:rPr>
-          <w:rFonts w:hint="default"/>
-        </w:rPr>
-        <w:fldChar w:fldCharType="begin"/>
-      </w:r>
-      <w:r>
-        <w:rPr>
-          <w:rFonts w:hint="default"/>
-        </w:rPr>
-        <w:instrText xml:space="preserve"> REF SBC \h </w:instrText>
-      </w:r>
-      <w:r>
-        <w:rPr>
-          <w:rFonts w:hint="default"/>
-        </w:rPr>
-        <w:fldChar w:fldCharType="separate"/>
-      </w:r>
-      <w:r>
-        <w:rPr>
-          <w:rFonts w:hint="default"/>
-        </w:rPr>
-        <w:t>SBC</w:t>
-      </w:r>
-      <w:r>
-        <w:rPr>
-          <w:rFonts w:hint="default"/>
-        </w:rPr>
-        <w:fldChar w:fldCharType="end"/>
-      </w:r>
-      <w:r>
-        <w:rPr>
-          <w:rFonts w:hint="default"/>
-        </w:rPr>
-        <w:t>.</w:t>
-      </w:r>
-    </w:p>
-    <w:p>
-      <w:pPr>
-        <w:numPr>
-          <w:ilvl w:val="0"/>
-          <w:numId w:val="6"/>
-        </w:numPr>
-        <w:tabs>
-          <w:tab w:val="left" w:pos="425"/>
-        </w:tabs>
-        <w:ind w:left="425" w:leftChars="0" w:hanging="425" w:firstLineChars="0"/>
-        <w:rPr>
-          <w:rFonts w:hint="default"/>
-        </w:rPr>
-      </w:pPr>
-      <w:r>
-        <w:rPr>
-          <w:rFonts w:hint="default"/>
-        </w:rPr>
-        <w:t xml:space="preserve">Expand </w:t>
-      </w:r>
-      <w:r>
-        <w:rPr>
-          <w:rFonts w:hint="default"/>
-        </w:rPr>
-        <w:fldChar w:fldCharType="begin"/>
-      </w:r>
-      <w:r>
-        <w:rPr>
-          <w:rFonts w:hint="default"/>
-        </w:rPr>
-        <w:instrText xml:space="preserve"> REF SBDL \h </w:instrText>
-      </w:r>
-      <w:r>
-        <w:rPr>
-          <w:rFonts w:hint="default"/>
-        </w:rPr>
-        <w:fldChar w:fldCharType="separate"/>
-      </w:r>
-      <w:r>
-        <w:rPr>
-          <w:rFonts w:hint="default"/>
-        </w:rPr>
-        <w:t>SBDL</w:t>
-      </w:r>
-      <w:r>
-        <w:rPr>
-          <w:rFonts w:hint="default"/>
-        </w:rPr>
-        <w:fldChar w:fldCharType="end"/>
-      </w:r>
-      <w:r>
-        <w:rPr>
-          <w:rFonts w:hint="default"/>
-        </w:rPr>
-        <w:t xml:space="preserve"> to support type aliases / return addresses / forward lists, and implement static analysis in the </w:t>
-      </w:r>
-      <w:r>
-        <w:rPr>
-          <w:rFonts w:hint="default"/>
-        </w:rPr>
-        <w:fldChar w:fldCharType="begin"/>
-      </w:r>
-      <w:r>
-        <w:rPr>
-          <w:rFonts w:hint="default"/>
-        </w:rPr>
-        <w:instrText xml:space="preserve"> REF SBC \h </w:instrText>
-      </w:r>
-      <w:r>
-        <w:rPr>
-          <w:rFonts w:hint="default"/>
-        </w:rPr>
-        <w:fldChar w:fldCharType="separate"/>
-      </w:r>
-      <w:r>
-        <w:rPr>
-          <w:rFonts w:hint="default"/>
-        </w:rPr>
-        <w:t>SBC</w:t>
-      </w:r>
-      <w:r>
-        <w:rPr>
-          <w:rFonts w:hint="default"/>
-        </w:rPr>
-        <w:fldChar w:fldCharType="end"/>
-      </w:r>
-      <w:r>
-        <w:rPr>
-          <w:rFonts w:hint="default"/>
-        </w:rPr>
-        <w:t>. Polymorphism can be left out temporarily.</w:t>
-      </w:r>
-    </w:p>
-    <w:p>
-      <w:pPr>
-        <w:numPr>
-          <w:ilvl w:val="0"/>
-          <w:numId w:val="6"/>
-        </w:numPr>
-        <w:tabs>
-          <w:tab w:val="left" w:pos="425"/>
-        </w:tabs>
-        <w:ind w:left="425" w:leftChars="0" w:hanging="425" w:firstLineChars="0"/>
-        <w:rPr>
-          <w:rFonts w:hint="default"/>
-        </w:rPr>
-      </w:pPr>
-      <w:r>
-        <w:rPr>
-          <w:rFonts w:hint="default"/>
-        </w:rPr>
-        <w:t xml:space="preserve">Add support in the </w:t>
-      </w:r>
-      <w:r>
-        <w:rPr>
-          <w:rFonts w:hint="default"/>
-        </w:rPr>
-        <w:fldChar w:fldCharType="begin"/>
-      </w:r>
-      <w:r>
-        <w:rPr>
-          <w:rFonts w:hint="default"/>
-        </w:rPr>
-        <w:instrText xml:space="preserve"> REF IL \h </w:instrText>
-      </w:r>
-      <w:r>
-        <w:rPr>
-          <w:rFonts w:hint="default"/>
-        </w:rPr>
-        <w:fldChar w:fldCharType="separate"/>
-      </w:r>
-      <w:r>
-        <w:rPr>
-          <w:rFonts w:hint="default"/>
-        </w:rPr>
-        <w:t>IL</w:t>
-      </w:r>
-      <w:r>
-        <w:rPr>
-          <w:rFonts w:hint="default"/>
-        </w:rPr>
-        <w:fldChar w:fldCharType="end"/>
-      </w:r>
-      <w:r>
-        <w:rPr>
-          <w:rFonts w:hint="default"/>
-        </w:rPr>
-        <w:t xml:space="preserve"> for external interfaces.</w:t>
-      </w:r>
-    </w:p>
-    <w:p>
-      <w:pPr>
-        <w:numPr>
-          <w:ilvl w:val="0"/>
-          <w:numId w:val="6"/>
-        </w:numPr>
-        <w:tabs>
-          <w:tab w:val="left" w:pos="425"/>
-        </w:tabs>
-        <w:ind w:left="425" w:leftChars="0" w:hanging="425" w:firstLineChars="0"/>
-        <w:rPr>
-          <w:rFonts w:hint="default"/>
-        </w:rPr>
-      </w:pPr>
-      <w:bookmarkStart w:id="39" w:name="_Ref2071080276"/>
-      <w:r>
-        <w:rPr>
-          <w:rFonts w:hint="default"/>
-        </w:rPr>
-        <w:t xml:space="preserve">Test a few dynamic systems with hand-crafted </w:t>
-      </w:r>
-      <w:r>
-        <w:rPr>
-          <w:rFonts w:hint="default"/>
-        </w:rPr>
-        <w:fldChar w:fldCharType="begin"/>
-      </w:r>
-      <w:r>
-        <w:rPr>
-          <w:rFonts w:hint="default"/>
-        </w:rPr>
-        <w:instrText xml:space="preserve"> REF IL \h </w:instrText>
-      </w:r>
-      <w:r>
-        <w:rPr>
-          <w:rFonts w:hint="default"/>
-        </w:rPr>
-        <w:fldChar w:fldCharType="separate"/>
-      </w:r>
-      <w:r>
-        <w:rPr>
-          <w:rFonts w:hint="default"/>
-        </w:rPr>
-        <w:t>IL</w:t>
-      </w:r>
-      <w:r>
-        <w:rPr>
-          <w:rFonts w:hint="default"/>
-        </w:rPr>
-        <w:fldChar w:fldCharType="end"/>
-      </w:r>
-      <w:r>
-        <w:rPr>
-          <w:rFonts w:hint="default"/>
-        </w:rPr>
-        <w:t xml:space="preserve"> representations.</w:t>
-      </w:r>
-      <w:bookmarkEnd w:id="39"/>
-    </w:p>
-    <w:p>
-      <w:pPr>
-        <w:numPr>
-          <w:ilvl w:val="0"/>
-          <w:numId w:val="6"/>
-        </w:numPr>
-        <w:tabs>
-          <w:tab w:val="left" w:pos="425"/>
-        </w:tabs>
-        <w:ind w:left="425" w:leftChars="0" w:hanging="425" w:firstLineChars="0"/>
-        <w:rPr>
-          <w:rFonts w:hint="default"/>
-        </w:rPr>
-      </w:pPr>
-      <w:r>
-        <w:rPr>
-          <w:rFonts w:hint="default"/>
-        </w:rPr>
-        <w:t xml:space="preserve">Expand </w:t>
-      </w:r>
-      <w:r>
-        <w:rPr>
-          <w:rFonts w:hint="default"/>
-        </w:rPr>
-        <w:fldChar w:fldCharType="begin"/>
-      </w:r>
-      <w:r>
-        <w:rPr>
-          <w:rFonts w:hint="default"/>
-        </w:rPr>
-        <w:instrText xml:space="preserve"> REF SBDL \h </w:instrText>
-      </w:r>
-      <w:r>
-        <w:rPr>
-          <w:rFonts w:hint="default"/>
-        </w:rPr>
-        <w:fldChar w:fldCharType="separate"/>
-      </w:r>
-      <w:r>
-        <w:rPr>
-          <w:rFonts w:hint="default"/>
-        </w:rPr>
-        <w:t>SBDL</w:t>
-      </w:r>
-      <w:r>
-        <w:rPr>
-          <w:rFonts w:hint="default"/>
-        </w:rPr>
-        <w:fldChar w:fldCharType="end"/>
-      </w:r>
-      <w:r>
-        <w:rPr>
-          <w:rFonts w:hint="default"/>
-        </w:rPr>
-        <w:t xml:space="preserve"> to support external interfaces.</w:t>
-      </w:r>
-    </w:p>
-    <w:p>
-      <w:pPr>
-        <w:numPr>
-          <w:ilvl w:val="0"/>
-          <w:numId w:val="6"/>
-        </w:numPr>
-        <w:tabs>
-          <w:tab w:val="left" w:pos="425"/>
-        </w:tabs>
-        <w:ind w:left="425" w:leftChars="0" w:hanging="425" w:firstLineChars="0"/>
-        <w:rPr>
-          <w:rFonts w:hint="default"/>
-        </w:rPr>
-      </w:pPr>
-      <w:r>
-        <w:rPr>
-          <w:rFonts w:hint="default"/>
-        </w:rPr>
-        <w:t xml:space="preserve">Test the systems in </w:t>
-      </w:r>
-      <w:r>
-        <w:rPr>
-          <w:rFonts w:hint="default"/>
-        </w:rPr>
-        <w:fldChar w:fldCharType="begin"/>
-      </w:r>
-      <w:r>
-        <w:rPr>
-          <w:rFonts w:hint="default"/>
-        </w:rPr>
-        <w:instrText xml:space="preserve"> REF _Ref2071080276 \w \h </w:instrText>
-      </w:r>
-      <w:r>
-        <w:rPr>
-          <w:rFonts w:hint="default"/>
-        </w:rPr>
-        <w:fldChar w:fldCharType="separate"/>
-      </w:r>
-      <w:r>
-        <w:rPr>
-          <w:rFonts w:hint="default"/>
-        </w:rPr>
-        <w:t>10</w:t>
-      </w:r>
-      <w:r>
-        <w:rPr>
-          <w:rFonts w:hint="default"/>
-        </w:rPr>
-        <w:fldChar w:fldCharType="end"/>
-      </w:r>
-      <w:r>
-        <w:rPr>
-          <w:rFonts w:hint="default"/>
-        </w:rPr>
-        <w:t xml:space="preserve">.) through compilation with the </w:t>
-      </w:r>
-      <w:r>
-        <w:rPr>
-          <w:rFonts w:hint="default"/>
-        </w:rPr>
-        <w:fldChar w:fldCharType="begin"/>
-      </w:r>
-      <w:r>
-        <w:rPr>
-          <w:rFonts w:hint="default"/>
-        </w:rPr>
-        <w:instrText xml:space="preserve"> REF SBC \h </w:instrText>
-      </w:r>
-      <w:r>
-        <w:rPr>
-          <w:rFonts w:hint="default"/>
-        </w:rPr>
-        <w:fldChar w:fldCharType="separate"/>
-      </w:r>
-      <w:r>
-        <w:rPr>
-          <w:rFonts w:hint="default"/>
-        </w:rPr>
-        <w:t>SBC</w:t>
-      </w:r>
-      <w:r>
-        <w:rPr>
-          <w:rFonts w:hint="default"/>
-        </w:rPr>
-        <w:fldChar w:fldCharType="end"/>
-      </w:r>
-      <w:r>
-        <w:rPr>
-          <w:rFonts w:hint="default"/>
-        </w:rPr>
-        <w:t>.</w:t>
-      </w:r>
-    </w:p>
-    <w:p>
-      <w:pPr>
-        <w:numPr>
-          <w:ilvl w:val="0"/>
-          <w:numId w:val="6"/>
-        </w:numPr>
-        <w:tabs>
-          <w:tab w:val="left" w:pos="425"/>
-        </w:tabs>
-        <w:ind w:left="425" w:leftChars="0" w:hanging="425" w:firstLineChars="0"/>
-        <w:rPr>
-          <w:rFonts w:hint="default"/>
-        </w:rPr>
-      </w:pPr>
-      <w:r>
-        <w:rPr>
-          <w:rFonts w:hint="default"/>
-        </w:rPr>
-        <w:t xml:space="preserve">Expand </w:t>
-      </w:r>
-      <w:r>
-        <w:rPr>
-          <w:rFonts w:hint="default"/>
-        </w:rPr>
-        <w:fldChar w:fldCharType="begin"/>
-      </w:r>
-      <w:r>
-        <w:rPr>
-          <w:rFonts w:hint="default"/>
-        </w:rPr>
-        <w:instrText xml:space="preserve"> REF SBDL \h </w:instrText>
-      </w:r>
-      <w:r>
-        <w:rPr>
-          <w:rFonts w:hint="default"/>
-        </w:rPr>
-        <w:fldChar w:fldCharType="separate"/>
-      </w:r>
-      <w:r>
-        <w:rPr>
-          <w:rFonts w:hint="default"/>
-        </w:rPr>
-        <w:t>SBDL</w:t>
-      </w:r>
-      <w:r>
-        <w:rPr>
-          <w:rFonts w:hint="default"/>
-        </w:rPr>
-        <w:fldChar w:fldCharType="end"/>
-      </w:r>
-      <w:r>
-        <w:rPr>
-          <w:rFonts w:hint="default"/>
-        </w:rPr>
-        <w:t xml:space="preserve"> to support polymorphic types and modules.</w:t>
-      </w:r>
-    </w:p>
-    <w:p>
-      <w:pPr>
-        <w:numPr>
-          <w:ilvl w:val="0"/>
-          <w:numId w:val="6"/>
-        </w:numPr>
-        <w:tabs>
-          <w:tab w:val="left" w:pos="425"/>
-        </w:tabs>
-        <w:ind w:left="425" w:leftChars="0" w:hanging="425" w:firstLineChars="0"/>
-        <w:rPr>
-          <w:rFonts w:hint="default"/>
-        </w:rPr>
-      </w:pPr>
-      <w:r>
-        <w:rPr>
-          <w:rFonts w:hint="default"/>
-        </w:rPr>
-        <w:t xml:space="preserve">Implementing inlining and communication between multiple </w:t>
-      </w:r>
-      <w:r>
-        <w:rPr>
-          <w:rFonts w:hint="default"/>
-        </w:rPr>
-        <w:fldChar w:fldCharType="begin"/>
-      </w:r>
-      <w:r>
-        <w:rPr>
-          <w:rFonts w:hint="default"/>
-        </w:rPr>
-        <w:instrText xml:space="preserve"> REF WP \h </w:instrText>
-      </w:r>
-      <w:r>
-        <w:rPr>
-          <w:rFonts w:hint="default"/>
-        </w:rPr>
-        <w:fldChar w:fldCharType="separate"/>
-      </w:r>
-      <w:r>
-        <w:rPr>
-          <w:rFonts w:hint="default"/>
-        </w:rPr>
-        <w:t>WP</w:t>
-      </w:r>
-      <w:r>
-        <w:rPr>
-          <w:rFonts w:hint="default"/>
-        </w:rPr>
-        <w:fldChar w:fldCharType="end"/>
-      </w:r>
-      <w:r>
-        <w:rPr>
-          <w:rFonts w:hint="default"/>
-        </w:rPr>
-        <w:t>’s.</w:t>
-      </w:r>
-    </w:p>
-    <w:p>
-      <w:pPr>
-        <w:numPr>
-          <w:ilvl w:val="0"/>
-          <w:numId w:val="6"/>
-        </w:numPr>
-        <w:tabs>
-          <w:tab w:val="left" w:pos="425"/>
-        </w:tabs>
-        <w:ind w:left="425" w:leftChars="0" w:hanging="425" w:firstLineChars="0"/>
-        <w:rPr>
-          <w:rFonts w:hint="default"/>
-        </w:rPr>
-      </w:pPr>
-      <w:r>
-        <w:rPr>
-          <w:rFonts w:hint="default"/>
-        </w:rPr>
-        <w:t>Create a library of useful modules and experiment with various designs.</w:t>
-      </w:r>
     </w:p>
     <w:sectPr>
       <w:footerReference r:id="rId3" w:type="default"/>
@@ -5169,26 +4200,6 @@
       </w:rPr>
     </w:lvl>
   </w:abstractNum>
-  <w:abstractNum w:abstractNumId="1523851658">
-    <w:nsid w:val="5AD4218A"/>
-    <w:multiLevelType w:val="singleLevel"/>
-    <w:tmpl w:val="5AD4218A"/>
-    <w:lvl w:ilvl="0" w:tentative="1">
-      <w:start w:val="1"/>
-      <w:numFmt w:val="decimal"/>
-      <w:lvlText w:val="%1."/>
-      <w:lvlJc w:val="left"/>
-      <w:pPr>
-        <w:tabs>
-          <w:tab w:val="left" w:pos="425"/>
-        </w:tabs>
-        <w:ind w:left="425" w:leftChars="0" w:hanging="425" w:firstLineChars="0"/>
-      </w:pPr>
-      <w:rPr>
-        <w:rFonts w:hint="default"/>
-      </w:rPr>
-    </w:lvl>
-  </w:abstractNum>
   <w:num w:numId="1">
     <w:abstractNumId w:val="1522315418"/>
   </w:num>
@@ -5203,9 +4214,6 @@
   </w:num>
   <w:num w:numId="5">
     <w:abstractNumId w:val="1523715404"/>
-  </w:num>
-  <w:num w:numId="6">
-    <w:abstractNumId w:val="1523851658"/>
   </w:num>
 </w:numbering>
 </file>

</xml_diff>